<commit_message>
player and globals added
</commit_message>
<xml_diff>
--- a/Documentation/Game Design Document/Game Design Document v1.docx
+++ b/Documentation/Game Design Document/Game Design Document v1.docx
@@ -147,27 +147,47 @@
         </w:rPr>
         <w:t xml:space="preserve">Authors:  Masih </w:t>
       </w:r>
+      <w:proofErr w:type="gramStart"/>
+      <w:r>
+        <w:rPr>
+          <w:rFonts w:ascii="Georgia" w:eastAsia="Georgia" w:hAnsi="Georgia" w:cs="Georgia"/>
+        </w:rPr>
+        <w:t>Shafieian ,</w:t>
+      </w:r>
+      <w:proofErr w:type="gramEnd"/>
+      <w:r>
+        <w:rPr>
+          <w:rFonts w:ascii="Georgia" w:eastAsia="Georgia" w:hAnsi="Georgia" w:cs="Georgia"/>
+        </w:rPr>
+        <w:t xml:space="preserve"> </w:t>
+      </w:r>
       <w:proofErr w:type="spellStart"/>
-      <w:proofErr w:type="gramStart"/>
       <w:r>
         <w:rPr>
           <w:rFonts w:ascii="Georgia" w:eastAsia="Georgia" w:hAnsi="Georgia" w:cs="Georgia"/>
         </w:rPr>
-        <w:t>Shafieian</w:t>
+        <w:t>Eoin</w:t>
       </w:r>
       <w:proofErr w:type="spellEnd"/>
       <w:r>
         <w:rPr>
           <w:rFonts w:ascii="Georgia" w:eastAsia="Georgia" w:hAnsi="Georgia" w:cs="Georgia"/>
         </w:rPr>
-        <w:t xml:space="preserve"> ,</w:t>
-      </w:r>
-      <w:proofErr w:type="gramEnd"/>
+        <w:t xml:space="preserve"> </w:t>
+      </w:r>
+      <w:proofErr w:type="spellStart"/>
       <w:r>
         <w:rPr>
           <w:rFonts w:ascii="Georgia" w:eastAsia="Georgia" w:hAnsi="Georgia" w:cs="Georgia"/>
         </w:rPr>
-        <w:t xml:space="preserve"> Eoin Galavan , Adrien </w:t>
+        <w:t>Galavan</w:t>
+      </w:r>
+      <w:proofErr w:type="spellEnd"/>
+      <w:r>
+        <w:rPr>
+          <w:rFonts w:ascii="Georgia" w:eastAsia="Georgia" w:hAnsi="Georgia" w:cs="Georgia"/>
+        </w:rPr>
+        <w:t xml:space="preserve"> , Adrien </w:t>
       </w:r>
       <w:proofErr w:type="spellStart"/>
       <w:r>
@@ -1367,7 +1387,41 @@
           <w:sz w:val="22"/>
           <w:szCs w:val="22"/>
         </w:rPr>
-        <w:t>This is a top down stealth survival game. The setting is a different part of an island during day and night.</w:t>
+        <w:t xml:space="preserve">This is a top down stealth survival game. The setting is a </w:t>
+      </w:r>
+      <w:proofErr w:type="gramStart"/>
+      <w:r>
+        <w:rPr>
+          <w:color w:val="000000"/>
+          <w:sz w:val="22"/>
+          <w:szCs w:val="22"/>
+        </w:rPr>
+        <w:t>different part</w:t>
+      </w:r>
+      <w:r>
+        <w:rPr>
+          <w:color w:val="000000"/>
+          <w:sz w:val="22"/>
+          <w:szCs w:val="22"/>
+        </w:rPr>
+        <w:t>s</w:t>
+      </w:r>
+      <w:r>
+        <w:rPr>
+          <w:color w:val="000000"/>
+          <w:sz w:val="22"/>
+          <w:szCs w:val="22"/>
+        </w:rPr>
+        <w:t xml:space="preserve"> of an island</w:t>
+      </w:r>
+      <w:proofErr w:type="gramEnd"/>
+      <w:r>
+        <w:rPr>
+          <w:color w:val="000000"/>
+          <w:sz w:val="22"/>
+          <w:szCs w:val="22"/>
+        </w:rPr>
+        <w:t xml:space="preserve"> during day and night.</w:t>
       </w:r>
       <w:bookmarkEnd w:id="9"/>
     </w:p>
@@ -1722,8 +1776,6 @@
         </w:rPr>
         <w:t>.</w:t>
       </w:r>
-      <w:bookmarkStart w:id="24" w:name="_GoBack"/>
-      <w:bookmarkEnd w:id="24"/>
     </w:p>
     <w:p>
       <w:pPr>
@@ -1750,9 +1802,9 @@
           <w:szCs w:val="26"/>
         </w:rPr>
       </w:pPr>
-      <w:bookmarkStart w:id="25" w:name="_ix8wwjzgvamx" w:colFirst="0" w:colLast="0"/>
-      <w:bookmarkStart w:id="26" w:name="_Toc85191242"/>
-      <w:bookmarkEnd w:id="25"/>
+      <w:bookmarkStart w:id="24" w:name="_ix8wwjzgvamx" w:colFirst="0" w:colLast="0"/>
+      <w:bookmarkStart w:id="25" w:name="_Toc85191242"/>
+      <w:bookmarkEnd w:id="24"/>
       <w:r>
         <w:rPr>
           <w:rFonts w:ascii="Trebuchet MS" w:eastAsia="Trebuchet MS" w:hAnsi="Trebuchet MS" w:cs="Trebuchet MS"/>
@@ -1762,7 +1814,7 @@
         </w:rPr>
         <w:t>Game progression</w:t>
       </w:r>
-      <w:bookmarkEnd w:id="26"/>
+      <w:bookmarkEnd w:id="25"/>
     </w:p>
     <w:p>
       <w:pPr>
@@ -1855,9 +1907,9 @@
           <w:szCs w:val="26"/>
         </w:rPr>
       </w:pPr>
-      <w:bookmarkStart w:id="27" w:name="_qof3v3vslj0j" w:colFirst="0" w:colLast="0"/>
-      <w:bookmarkStart w:id="28" w:name="_Toc85191243"/>
-      <w:bookmarkEnd w:id="27"/>
+      <w:bookmarkStart w:id="26" w:name="_qof3v3vslj0j" w:colFirst="0" w:colLast="0"/>
+      <w:bookmarkStart w:id="27" w:name="_Toc85191243"/>
+      <w:bookmarkEnd w:id="26"/>
       <w:r>
         <w:rPr>
           <w:rFonts w:ascii="Trebuchet MS" w:eastAsia="Trebuchet MS" w:hAnsi="Trebuchet MS" w:cs="Trebuchet MS"/>
@@ -1867,7 +1919,7 @@
         </w:rPr>
         <w:t>Level progression</w:t>
       </w:r>
-      <w:bookmarkEnd w:id="28"/>
+      <w:bookmarkEnd w:id="27"/>
     </w:p>
     <w:p>
       <w:pPr>
@@ -1885,14 +1937,12 @@
         </w:rPr>
         <w:t xml:space="preserve">How do I complete each level? </w:t>
       </w:r>
-      <w:proofErr w:type="spellStart"/>
       <w:r>
         <w:rPr>
           <w:i/>
         </w:rPr>
-        <w:t>I.e</w:t>
-      </w:r>
-      <w:proofErr w:type="spellEnd"/>
+        <w:t>I.e.</w:t>
+      </w:r>
       <w:r>
         <w:rPr>
           <w:i/>
@@ -1913,14 +1963,14 @@
         </w:rPr>
         <w:t xml:space="preserve">After the player collects the loot and returns to the starting </w:t>
       </w:r>
-      <w:proofErr w:type="gramStart"/>
+      <w:bookmarkStart w:id="28" w:name="_GoBack"/>
+      <w:bookmarkEnd w:id="28"/>
       <w:r>
         <w:rPr>
           <w:shd w:val="clear" w:color="auto" w:fill="FEFEFE"/>
         </w:rPr>
-        <w:t>point .</w:t>
-      </w:r>
-      <w:proofErr w:type="gramEnd"/>
+        <w:t>point.</w:t>
+      </w:r>
     </w:p>
     <w:p/>
     <w:p>

</xml_diff>